<commit_message>
màj txt Spé tech + PDF
</commit_message>
<xml_diff>
--- a/Webgencia_Spécifications_Techniques.docx
+++ b/Webgencia_Spécifications_Techniques.docx
@@ -7735,27 +7735,7 @@
           <w:sz w:val="22"/>
           <w:szCs w:val="22"/>
         </w:rPr>
-        <w:t xml:space="preserve">. Aucune version mobile n’est </w:t>
-      </w:r>
-      <w:r>
-        <w:rPr>
-          <w:rFonts w:eastAsia="Montserrat" w:cs="Montserrat" w:ascii="Liberation Sans" w:hAnsi="Liberation Sans"/>
-          <w:i w:val="false"/>
-          <w:iCs w:val="false"/>
-          <w:sz w:val="22"/>
-          <w:szCs w:val="22"/>
-        </w:rPr>
-        <w:t>à</w:t>
-      </w:r>
-      <w:r>
-        <w:rPr>
-          <w:rFonts w:eastAsia="Montserrat" w:cs="Montserrat" w:ascii="Liberation Sans" w:hAnsi="Liberation Sans"/>
-          <w:i w:val="false"/>
-          <w:iCs w:val="false"/>
-          <w:sz w:val="22"/>
-          <w:szCs w:val="22"/>
-        </w:rPr>
-        <w:t xml:space="preserve"> développer ou à prévoir.</w:t>
+        <w:t>. Aucune version mobile n’est à développer ou à prévoir.</w:t>
       </w:r>
     </w:p>
     <w:p>
@@ -7952,7 +7932,27 @@
           <w:sz w:val="22"/>
           <w:szCs w:val="22"/>
         </w:rPr>
-        <w:t xml:space="preserve">Nous avons choisis de sélectionné deux plateformes de services de paiement en ligne : </w:t>
+        <w:t xml:space="preserve">Nous avons choisis de sélectionné </w:t>
+      </w:r>
+      <w:r>
+        <w:rPr>
+          <w:rFonts w:eastAsia="Montserrat" w:cs="Montserrat" w:ascii="Liberation Sans" w:hAnsi="Liberation Sans"/>
+          <w:b w:val="false"/>
+          <w:bCs w:val="false"/>
+          <w:sz w:val="22"/>
+          <w:szCs w:val="22"/>
+        </w:rPr>
+        <w:t>une</w:t>
+      </w:r>
+      <w:r>
+        <w:rPr>
+          <w:rFonts w:eastAsia="Montserrat" w:cs="Montserrat" w:ascii="Liberation Sans" w:hAnsi="Liberation Sans"/>
+          <w:b w:val="false"/>
+          <w:bCs w:val="false"/>
+          <w:sz w:val="22"/>
+          <w:szCs w:val="22"/>
+        </w:rPr>
+        <w:t xml:space="preserve"> plateforme de services de paiement en ligne : </w:t>
       </w:r>
       <w:r>
         <w:rPr>
@@ -7962,27 +7962,7 @@
           <w:sz w:val="22"/>
           <w:szCs w:val="22"/>
         </w:rPr>
-        <w:t>Revolut</w:t>
-      </w:r>
-      <w:r>
-        <w:rPr>
-          <w:rFonts w:eastAsia="Montserrat" w:cs="Montserrat" w:ascii="Liberation Sans" w:hAnsi="Liberation Sans"/>
-          <w:b w:val="false"/>
-          <w:bCs w:val="false"/>
-          <w:sz w:val="22"/>
-          <w:szCs w:val="22"/>
-        </w:rPr>
-        <w:t xml:space="preserve"> et </w:t>
-      </w:r>
-      <w:r>
-        <w:rPr>
-          <w:rFonts w:eastAsia="Montserrat" w:cs="Montserrat" w:ascii="Liberation Sans" w:hAnsi="Liberation Sans"/>
-          <w:b/>
-          <w:bCs/>
-          <w:sz w:val="22"/>
-          <w:szCs w:val="22"/>
-        </w:rPr>
-        <w:t>PayPal</w:t>
+        <w:t>Stripe</w:t>
       </w:r>
       <w:r>
         <w:rPr>
@@ -8005,30 +7985,7 @@
             <w:sz w:val="22"/>
             <w:szCs w:val="22"/>
           </w:rPr>
-          <w:t>https://www.revolut.com/fr-FR/business/accept-payments-pricing/</w:t>
-        </w:r>
-      </w:hyperlink>
-      <w:r>
-        <w:rPr>
-          <w:rFonts w:eastAsia="Montserrat" w:cs="Montserrat" w:ascii="Liberation Sans" w:hAnsi="Liberation Sans"/>
-          <w:b w:val="false"/>
-          <w:bCs w:val="false"/>
-          <w:sz w:val="22"/>
-          <w:szCs w:val="22"/>
-        </w:rPr>
-        <w:br/>
-      </w:r>
-      <w:hyperlink r:id="rId12">
-        <w:r>
-          <w:rPr>
-            <w:rStyle w:val="Hyperlink"/>
-            <w:rFonts w:eastAsia="Montserrat" w:cs="Montserrat" w:ascii="Liberation Sans" w:hAnsi="Liberation Sans"/>
-            <w:b w:val="false"/>
-            <w:bCs w:val="false"/>
-            <w:sz w:val="22"/>
-            <w:szCs w:val="22"/>
-          </w:rPr>
-          <w:t>https://www.paypal.com/fr/home</w:t>
+          <w:t>https://stripe.com/fr</w:t>
         </w:r>
       </w:hyperlink>
       <w:r>
@@ -9372,7 +9329,7 @@
       </w:r>
     </w:p>
     <w:sectPr>
-      <w:headerReference w:type="default" r:id="rId13"/>
+      <w:headerReference w:type="default" r:id="rId12"/>
       <w:type w:val="nextPage"/>
       <w:pgSz w:orient="landscape" w:w="16838" w:h="11906"/>
       <w:pgMar w:left="1440" w:right="1440" w:gutter="0" w:header="720" w:top="1440" w:footer="0" w:bottom="1440"/>

</xml_diff>